<commit_message>
Added project idea - Methods
</commit_message>
<xml_diff>
--- a/ProjectMethods.docx
+++ b/ProjectMethods.docx
@@ -35,75 +35,22 @@
     </w:p>
     <w:p>
       <w:r>
-        <w:t>There are three main online Application development tools: Amazon Web Services (AWS), Google App Engine and Microsoft Azure.</w:t>
-      </w:r>
-      <w:r>
-        <w:t xml:space="preserve"> </w:t>
-      </w:r>
-      <w:r>
-        <w:t xml:space="preserve">We intend to create a web application that can also be accessed in a mobile format. </w:t>
-      </w:r>
-      <w:r>
-        <w:t>After careful consideration at XVI</w:t>
-      </w:r>
-      <w:r>
-        <w:t xml:space="preserve"> we</w:t>
-      </w:r>
-      <w:r>
-        <w:t xml:space="preserve"> have decided to go with Azure in conjunction with Microsoft Visual Studio as our development tool, storage warehouse and launching platform.</w:t>
+        <w:t>There are three main online Application development tools: Amazon Web Services (AWS), Google App Engine and Microsoft Azure. We intend to create a web application that can also be accessed in a mobile format. After careful consideration at XVI we have decided to go with Azure in conjunction with Microsoft Visual Studio as our development tool, storage warehouse and launching platform.</w:t>
       </w:r>
     </w:p>
     <w:p>
       <w:r>
-        <w:t xml:space="preserve">Azure offers extensive </w:t>
-      </w:r>
-      <w:r>
-        <w:t xml:space="preserve">testing and </w:t>
-      </w:r>
-      <w:r>
-        <w:t xml:space="preserve">DevOps tools, expansive middleware, an enormous data staging ground that scales with usage, virtual machines to use as containers and simple </w:t>
-      </w:r>
-      <w:r>
-        <w:t>compatibility with</w:t>
-      </w:r>
-      <w:r>
-        <w:t xml:space="preserve"> Visual Studio for front-end support as well as an unimaginable amount of other functions.</w:t>
+        <w:t>Azure offers extensive testing and DevOps tools, expansive middleware, an enormous data staging ground that scales with usage, virtual machines to use as containers and simple compatibility with Visual Studio for front-end support as well as an unimaginable amount of other functions.</w:t>
       </w:r>
     </w:p>
     <w:p>
       <w:r>
-        <w:t xml:space="preserve">We </w:t>
-      </w:r>
-      <w:proofErr w:type="gramStart"/>
-      <w:r>
-        <w:t>are able to</w:t>
-      </w:r>
-      <w:proofErr w:type="gramEnd"/>
-      <w:r>
-        <w:t xml:space="preserve"> use Java to code the back end and .html for the front-end in Visual Studio. Both offer fantastic platforms to work off and have shared functionality between the two – meaning; we can use those two Microsoft products for most of our project</w:t>
-      </w:r>
-      <w:r>
-        <w:t xml:space="preserve"> without leaving a conjoined Microsoft suite.</w:t>
-      </w:r>
-      <w:r>
-        <w:t xml:space="preserve"> </w:t>
+        <w:t xml:space="preserve">We are able to use Java to code the back end and .html for the front-end in Visual Studio. Both offer fantastic platforms to work off and have shared functionality between the two – meaning; we can use those two Microsoft products for most of our project without leaving a conjoined Microsoft suite. </w:t>
       </w:r>
     </w:p>
     <w:p>
       <w:r>
-        <w:t>After development of our application, we can perform containerized testing against massive, pre-structured data-pools created by Microsoft, also in Azure</w:t>
-      </w:r>
-      <w:r>
-        <w:t xml:space="preserve">, that replicates devices in real-world situations. </w:t>
-      </w:r>
-      <w:r>
-        <w:t>This ensures we can perform thorough testing without having to establish real-world scenarios, expanding the scope of our testing and giving us an opportunity to ready ourselves for market</w:t>
-      </w:r>
-      <w:r>
-        <w:t xml:space="preserve">. </w:t>
-      </w:r>
-      <w:r>
-        <w:t xml:space="preserve">These tests will then allow us to go into alpha-testing in isolated, situationally specific, environments like aged-care facilities and schools. </w:t>
+        <w:t xml:space="preserve">After development of our application, we can perform containerized testing against massive, pre-structured data-pools created by Microsoft, also in Azure, that replicates devices in real-world situations. This ensures we can perform thorough testing without having to establish real-world scenarios, expanding the scope of our testing and giving us an opportunity to ready ourselves for market. These tests will then allow us to go into alpha-testing in isolated, situationally specific, environments like aged-care facilities and schools. </w:t>
       </w:r>
     </w:p>
     <w:p>
@@ -116,28 +63,7 @@
       </w:r>
       <w:proofErr w:type="spellEnd"/>
       <w:r>
-        <w:t xml:space="preserve"> grows, so will the staging ground set by Azure</w:t>
-      </w:r>
-      <w:r>
-        <w:t>. W</w:t>
-      </w:r>
-      <w:r>
-        <w:t xml:space="preserve">ith extra data </w:t>
-      </w:r>
-      <w:r>
-        <w:t>availability</w:t>
-      </w:r>
-      <w:r>
-        <w:t xml:space="preserve"> </w:t>
-      </w:r>
-      <w:r>
-        <w:t>and future development capabilities</w:t>
-      </w:r>
-      <w:r>
-        <w:t xml:space="preserve"> always at-the-ready </w:t>
-      </w:r>
-      <w:r>
-        <w:t>Social-Care, like the market and our families, never has to stop evolving.</w:t>
+        <w:t xml:space="preserve"> grows, so will the staging ground set by Azure. With extra data availability and future development capabilities always at-the-ready Social-Care, like the market and our families, never has to stop evolving.</w:t>
       </w:r>
     </w:p>
     <w:p>

</xml_diff>